<commit_message>
fixed the opengraph URL for the image preview of the website
</commit_message>
<xml_diff>
--- a/[temp planning twitter post].docx
+++ b/[temp planning twitter post].docx
@@ -36,6 +36,33 @@
       </w:r>
     </w:p>
     <w:p/>
+    <w:p/>
+    <w:p>
+      <w:r>
+        <w:t xml:space="preserve">Each day you go on to the website, it defaults to showing you today 10 years in the past. </w:t>
+      </w:r>
+    </w:p>
+    <w:p>
+      <w:r>
+        <w:t>It uses the great articles by Derek Lowe published in @Sciencemag over the past several decades as a kind of ‘time capsule’ for biopharma &amp; drug discovery history. [2/5]</w:t>
+      </w:r>
+    </w:p>
+    <w:p/>
+    <w:p/>
+    <w:p>
+      <w:r>
+        <w:t xml:space="preserve">A small LLM summarizes what was written back then, and </w:t>
+      </w:r>
+      <w:r>
+        <w:t xml:space="preserve">how the future unfolded to see how </w:t>
+      </w:r>
+      <w:r>
+        <w:t xml:space="preserve">predictions matched reality.  </w:t>
+      </w:r>
+      <w:r>
+        <w:t>[2/5]</w:t>
+      </w:r>
+    </w:p>
     <w:p/>
     <w:sectPr>
       <w:pgSz w:w="12240" w:h="15840"/>

</xml_diff>

<commit_message>
added articles for nearby years
</commit_message>
<xml_diff>
--- a/[temp planning twitter post].docx
+++ b/[temp planning twitter post].docx
@@ -21,46 +21,78 @@
       </w:r>
     </w:p>
     <w:p/>
+    <w:p/>
     <w:p>
       <w:r>
-        <w:t>[post around Jan 3/4</w:t>
-      </w:r>
-      <w:r>
-        <w:rPr>
-          <w:vertAlign w:val="superscript"/>
-        </w:rPr>
-        <w:t>th</w:t>
-      </w:r>
-      <w:r>
-        <w:t xml:space="preserve"> so gets 3D printing article as homepage]</w:t>
+        <w:t xml:space="preserve">Each day you go on to the website, it defaults to showing you today 10 years in the past. </w:t>
+      </w:r>
+    </w:p>
+    <w:p>
+      <w:r>
+        <w:t>It uses the great articles by Derek Lowe published in @Sciencemag over the past several decades as a kind of ‘time capsule’ for biopharma &amp; drug discovery history. [2/5]</w:t>
       </w:r>
     </w:p>
     <w:p/>
     <w:p/>
     <w:p>
       <w:r>
-        <w:t xml:space="preserve">Each day you go on to the website, it defaults to showing you today 10 years in the past. </w:t>
+        <w:t xml:space="preserve">A small LLM summarizes what was written back then, and </w:t>
+      </w:r>
+      <w:r>
+        <w:t xml:space="preserve">how the future unfolded to see how </w:t>
+      </w:r>
+      <w:r>
+        <w:t>predictions matched reality.</w:t>
+      </w:r>
+      <w:r>
+        <w:t xml:space="preserve"> So you can look back at scientific ideas that were once thought to be potential breakthroughs</w:t>
+      </w:r>
+      <w:r>
+        <w:t xml:space="preserve"> </w:t>
+      </w:r>
+      <w:r>
+        <w:t xml:space="preserve">and see what real-world impact they actually had. </w:t>
       </w:r>
     </w:p>
     <w:p>
       <w:r>
-        <w:t>It uses the great articles by Derek Lowe published in @Sciencemag over the past several decades as a kind of ‘time capsule’ for biopharma &amp; drug discovery history. [2/5]</w:t>
+        <w:t>[</w:t>
+      </w:r>
+      <w:r>
+        <w:t>3</w:t>
+      </w:r>
+      <w:r>
+        <w:t>/5]</w:t>
       </w:r>
     </w:p>
     <w:p/>
     <w:p/>
     <w:p>
       <w:r>
-        <w:t xml:space="preserve">A small LLM summarizes what was written back then, and </w:t>
-      </w:r>
-      <w:r>
-        <w:t xml:space="preserve">how the future unfolded to see how </w:t>
-      </w:r>
-      <w:r>
-        <w:t xml:space="preserve">predictions matched reality.  </w:t>
-      </w:r>
-      <w:r>
-        <w:t>[2/5]</w:t>
+        <w:t>Many years of articles are already up on the website, and more are being added regularly</w:t>
+      </w:r>
+      <w:r>
+        <w:t xml:space="preserve">, so you can jump across eras all the way from the completion of the Human Genome Project to the first days of the COVID pandemic. </w:t>
+      </w:r>
+      <w:r>
+        <w:t xml:space="preserve"> [4/5]</w:t>
+      </w:r>
+    </w:p>
+    <w:p/>
+    <w:p>
+      <w:r>
+        <w:t xml:space="preserve">Be warned that the LLM is not perfect in factual accuracy, especially on very niche pages. </w:t>
+      </w:r>
+    </w:p>
+    <w:p>
+      <w:r>
+        <w:t>Overall it’s done okay so far considering it’s a small side-project. If there is</w:t>
+      </w:r>
+      <w:r>
+        <w:t xml:space="preserve"> conitnued</w:t>
+      </w:r>
+      <w:r>
+        <w:t xml:space="preserve"> interest in this, I’ll keep working to improve the quality &amp; accuracy of the analysis model! [5/5]</w:t>
       </w:r>
     </w:p>
     <w:p/>

</xml_diff>

<commit_message>
switching twitter preview image to 'summary' instead of 'summary_large' since can't get large one to work
</commit_message>
<xml_diff>
--- a/[temp planning twitter post].docx
+++ b/[temp planning twitter post].docx
@@ -17,7 +17,13 @@
         </w:r>
       </w:hyperlink>
       <w:r>
-        <w:t xml:space="preserve"> [1/5]</w:t>
+        <w:t xml:space="preserve"> </w:t>
+      </w:r>
+      <w:r>
+        <w:t xml:space="preserve">  </w:t>
+      </w:r>
+      <w:r>
+        <w:t>[1/5]</w:t>
       </w:r>
     </w:p>
     <w:p/>
@@ -81,7 +87,13 @@
     <w:p/>
     <w:p>
       <w:r>
-        <w:t xml:space="preserve">Be warned that the LLM is not perfect in factual accuracy, especially on very niche pages. </w:t>
+        <w:t xml:space="preserve">Be warned that the LLM is not perfect in factual accuracy, especially </w:t>
+      </w:r>
+      <w:r>
+        <w:t>when analyzing very niche topics</w:t>
+      </w:r>
+      <w:r>
+        <w:t xml:space="preserve">. </w:t>
       </w:r>
     </w:p>
     <w:p>
@@ -89,10 +101,19 @@
         <w:t>Overall it’s done okay so far considering it’s a small side-project. If there is</w:t>
       </w:r>
       <w:r>
-        <w:t xml:space="preserve"> conitnued</w:t>
-      </w:r>
-      <w:r>
-        <w:t xml:space="preserve"> interest in this, I’ll keep working to improve the quality &amp; accuracy of the analysis model! [5/5]</w:t>
+        <w:t xml:space="preserve"> </w:t>
+      </w:r>
+      <w:r>
+        <w:t xml:space="preserve">continued </w:t>
+      </w:r>
+      <w:r>
+        <w:t>interest in this</w:t>
+      </w:r>
+      <w:r>
+        <w:t xml:space="preserve"> little project</w:t>
+      </w:r>
+      <w:r>
+        <w:t>, I’ll keep working to improve the quality &amp; accuracy of the analysis model! [5/5]</w:t>
       </w:r>
     </w:p>
     <w:p/>

</xml_diff>

<commit_message>
added starting set up to 5 year mark
</commit_message>
<xml_diff>
--- a/[temp planning twitter post].docx
+++ b/[temp planning twitter post].docx
@@ -4,7 +4,13 @@
   <w:body>
     <w:p>
       <w:r>
-        <w:t xml:space="preserve">Look back at today in biotech's history at this little site I made (inspired by @karpathy , using LLMs to compare how people thought the future would turn out versus how history actually unfolded) </w:t>
+        <w:t xml:space="preserve">Look back at today in biotech's history </w:t>
+      </w:r>
+      <w:r>
+        <w:t>using</w:t>
+      </w:r>
+      <w:r>
+        <w:t xml:space="preserve"> this little site I made (inspired by @karpathy , using LLMs to compare how people thought the future would turn out versus how history actually unfolded) </w:t>
       </w:r>
     </w:p>
     <w:p>
@@ -35,14 +41,29 @@
     </w:p>
     <w:p>
       <w:r>
-        <w:t>It uses the great articles by Derek Lowe published in @Sciencemag over the past several decades as a kind of ‘time capsule’ for biopharma &amp; drug discovery history. [2/5]</w:t>
+        <w:t xml:space="preserve">It uses the great articles by Derek Lowe published in </w:t>
+      </w:r>
+      <w:r>
+        <w:t>@ScienceMagazine</w:t>
+      </w:r>
+      <w:r>
+        <w:t xml:space="preserve"> over the past several decades as a kind of ‘time capsule’ for biopharma &amp; drug discovery history. [2/5]</w:t>
       </w:r>
     </w:p>
     <w:p/>
     <w:p/>
     <w:p>
       <w:r>
-        <w:t xml:space="preserve">A small LLM summarizes what was written back then, and </w:t>
+        <w:t>A small LLM summarizes what was written back then, and</w:t>
+      </w:r>
+      <w:r>
+        <w:t xml:space="preserve"> </w:t>
+      </w:r>
+      <w:r>
+        <w:t>reveals</w:t>
+      </w:r>
+      <w:r>
+        <w:t xml:space="preserve"> </w:t>
       </w:r>
       <w:r>
         <w:t xml:space="preserve">how the future unfolded to see how </w:t>
@@ -85,35 +106,24 @@
       </w:r>
     </w:p>
     <w:p/>
+    <w:p/>
     <w:p>
       <w:r>
-        <w:t xml:space="preserve">Be warned that the LLM is not perfect in factual accuracy, especially </w:t>
-      </w:r>
-      <w:r>
-        <w:t>when analyzing very niche topics</w:t>
-      </w:r>
-      <w:r>
-        <w:t xml:space="preserve">. </w:t>
+        <w:t>Be warned that the LLM is not perfect in factual accuracy, especially when analyzing niche topic</w:t>
+      </w:r>
+      <w:r>
+        <w:t>s</w:t>
+      </w:r>
+      <w:r>
+        <w:t>.</w:t>
+      </w:r>
+      <w:r>
+        <w:t xml:space="preserve"> </w:t>
       </w:r>
     </w:p>
     <w:p>
       <w:r>
-        <w:t>Overall it’s done okay so far considering it’s a small side-project. If there is</w:t>
-      </w:r>
-      <w:r>
-        <w:t xml:space="preserve"> </w:t>
-      </w:r>
-      <w:r>
-        <w:t xml:space="preserve">continued </w:t>
-      </w:r>
-      <w:r>
-        <w:t>interest in this</w:t>
-      </w:r>
-      <w:r>
-        <w:t xml:space="preserve"> little project</w:t>
-      </w:r>
-      <w:r>
-        <w:t>, I’ll keep working to improve the quality &amp; accuracy of the analysis model! [5/5]</w:t>
+        <w:t>Overall it’s done okay considering it’s only a small side-project. If there is continued interest in this site, I’ll keep working to improve the quality of the analysis model! [5/5]</w:t>
       </w:r>
     </w:p>
     <w:p/>

</xml_diff>

<commit_message>
another update for more years
</commit_message>
<xml_diff>
--- a/[temp planning twitter post].docx
+++ b/[temp planning twitter post].docx
@@ -41,13 +41,25 @@
     </w:p>
     <w:p>
       <w:r>
-        <w:t xml:space="preserve">It uses the great articles by Derek Lowe published in </w:t>
+        <w:t xml:space="preserve">It uses the </w:t>
+      </w:r>
+      <w:r>
+        <w:t>excellent</w:t>
+      </w:r>
+      <w:r>
+        <w:t xml:space="preserve"> articles by Derek Lowe published in </w:t>
       </w:r>
       <w:r>
         <w:t>@ScienceMagazine</w:t>
       </w:r>
       <w:r>
-        <w:t xml:space="preserve"> over the past several decades as a kind of ‘time capsule’ for biopharma &amp; drug discovery history. [2/5]</w:t>
+        <w:t xml:space="preserve"> over the past </w:t>
+      </w:r>
+      <w:r>
+        <w:t xml:space="preserve">few </w:t>
+      </w:r>
+      <w:r>
+        <w:t xml:space="preserve"> decades as a kind of ‘time capsule’ for biopharma &amp; drug discovery history. [2/5]</w:t>
       </w:r>
     </w:p>
     <w:p/>

</xml_diff>